<commit_message>
feat: skeleton navbar design + home page
</commit_message>
<xml_diff>
--- a/Project Design.docx
+++ b/Project Design.docx
@@ -80,6 +80,14 @@
                                 <w:szCs w:val="36"/>
                               </w:rPr>
                             </w:pPr>
+                            <w:r>
+                              <w:rPr>
+                                <w:rFonts w:ascii="Arial Nova Light" w:hAnsi="Arial Nova Light"/>
+                                <w:sz w:val="36"/>
+                                <w:szCs w:val="36"/>
+                              </w:rPr>
+                              <w:t xml:space="preserve">(Discord Bot) (Expense Tracker Flask-based) (Hackathon…) (Coming soon…) </w:t>
+                            </w:r>
                           </w:p>
                         </w:txbxContent>
                       </wps:txbx>
@@ -136,6 +144,14 @@
                           <w:szCs w:val="36"/>
                         </w:rPr>
                       </w:pPr>
+                      <w:r>
+                        <w:rPr>
+                          <w:rFonts w:ascii="Arial Nova Light" w:hAnsi="Arial Nova Light"/>
+                          <w:sz w:val="36"/>
+                          <w:szCs w:val="36"/>
+                        </w:rPr>
+                        <w:t xml:space="preserve">(Discord Bot) (Expense Tracker Flask-based) (Hackathon…) (Coming soon…) </w:t>
+                      </w:r>
                     </w:p>
                   </w:txbxContent>
                 </v:textbox>
@@ -1135,6 +1151,7 @@
   <w:style w:type="character" w:default="1" w:styleId="DefaultParagraphFont">
     <w:name w:val="Default Paragraph Font"/>
     <w:uiPriority w:val="1"/>
+    <w:semiHidden/>
     <w:unhideWhenUsed/>
   </w:style>
   <w:style w:type="table" w:default="1" w:styleId="TableNormal">

</xml_diff>

<commit_message>
feat: mobile compatible nav-bar + logo
</commit_message>
<xml_diff>
--- a/Project Design.docx
+++ b/Project Design.docx
@@ -10,165 +10,7 @@
         <mc:AlternateContent>
           <mc:Choice Requires="wps">
             <w:drawing>
-              <wp:anchor distT="45720" distB="45720" distL="114300" distR="114300" simplePos="0" relativeHeight="251668480" behindDoc="0" locked="0" layoutInCell="1" allowOverlap="1" wp14:anchorId="28122A84" wp14:editId="10449914">
-                <wp:simplePos x="0" y="0"/>
-                <wp:positionH relativeFrom="margin">
-                  <wp:posOffset>212341</wp:posOffset>
-                </wp:positionH>
-                <wp:positionV relativeFrom="paragraph">
-                  <wp:posOffset>6285409</wp:posOffset>
-                </wp:positionV>
-                <wp:extent cx="5382260" cy="2354580"/>
-                <wp:effectExtent l="0" t="0" r="8890" b="7620"/>
-                <wp:wrapSquare wrapText="bothSides"/>
-                <wp:docPr id="5" name="Text Box 2"/>
-                <wp:cNvGraphicFramePr>
-                  <a:graphicFrameLocks xmlns:a="http://schemas.openxmlformats.org/drawingml/2006/main"/>
-                </wp:cNvGraphicFramePr>
-                <a:graphic xmlns:a="http://schemas.openxmlformats.org/drawingml/2006/main">
-                  <a:graphicData uri="http://schemas.microsoft.com/office/word/2010/wordprocessingShape">
-                    <wps:wsp>
-                      <wps:cNvSpPr txBox="1">
-                        <a:spLocks noChangeArrowheads="1"/>
-                      </wps:cNvSpPr>
-                      <wps:spPr bwMode="auto">
-                        <a:xfrm>
-                          <a:off x="0" y="0"/>
-                          <a:ext cx="5382260" cy="2354580"/>
-                        </a:xfrm>
-                        <a:prstGeom prst="rect">
-                          <a:avLst/>
-                        </a:prstGeom>
-                        <a:solidFill>
-                          <a:srgbClr val="FFFFFF"/>
-                        </a:solidFill>
-                        <a:ln w="9525">
-                          <a:noFill/>
-                          <a:miter lim="800000"/>
-                          <a:headEnd/>
-                          <a:tailEnd/>
-                        </a:ln>
-                      </wps:spPr>
-                      <wps:txbx>
-                        <w:txbxContent>
-                          <w:p>
-                            <w:pPr>
-                              <w:rPr>
-                                <w:rFonts w:ascii="Arial Nova Light" w:hAnsi="Arial Nova Light"/>
-                                <w:b/>
-                                <w:bCs/>
-                                <w:sz w:val="44"/>
-                                <w:szCs w:val="44"/>
-                              </w:rPr>
-                            </w:pPr>
-                            <w:r>
-                              <w:rPr>
-                                <w:rFonts w:ascii="Arial Nova Light" w:hAnsi="Arial Nova Light"/>
-                                <w:b/>
-                                <w:bCs/>
-                                <w:sz w:val="44"/>
-                                <w:szCs w:val="44"/>
-                              </w:rPr>
-                              <w:t>Projects</w:t>
-                            </w:r>
-                          </w:p>
-                          <w:p>
-                            <w:pPr>
-                              <w:rPr>
-                                <w:rFonts w:ascii="Arial Nova Light" w:hAnsi="Arial Nova Light"/>
-                                <w:sz w:val="36"/>
-                                <w:szCs w:val="36"/>
-                              </w:rPr>
-                            </w:pPr>
-                            <w:r>
-                              <w:rPr>
-                                <w:rFonts w:ascii="Arial Nova Light" w:hAnsi="Arial Nova Light"/>
-                                <w:sz w:val="36"/>
-                                <w:szCs w:val="36"/>
-                              </w:rPr>
-                              <w:t xml:space="preserve">(Discord Bot) (Expense Tracker Flask-based) (Hackathon…) (Coming soon…) </w:t>
-                            </w:r>
-                          </w:p>
-                        </w:txbxContent>
-                      </wps:txbx>
-                      <wps:bodyPr rot="0" vert="horz" wrap="square" lIns="91440" tIns="45720" rIns="91440" bIns="45720" anchor="t" anchorCtr="0">
-                        <a:noAutofit/>
-                      </wps:bodyPr>
-                    </wps:wsp>
-                  </a:graphicData>
-                </a:graphic>
-                <wp14:sizeRelH relativeFrom="margin">
-                  <wp14:pctWidth>0</wp14:pctWidth>
-                </wp14:sizeRelH>
-                <wp14:sizeRelV relativeFrom="margin">
-                  <wp14:pctHeight>0</wp14:pctHeight>
-                </wp14:sizeRelV>
-              </wp:anchor>
-            </w:drawing>
-          </mc:Choice>
-          <mc:Fallback>
-            <w:pict>
-              <v:shapetype w14:anchorId="28122A84" id="_x0000_t202" coordsize="21600,21600" o:spt="202" path="m,l,21600r21600,l21600,xe">
-                <v:stroke joinstyle="miter"/>
-                <v:path gradientshapeok="t" o:connecttype="rect"/>
-              </v:shapetype>
-              <v:shape id="Text Box 2" o:spid="_x0000_s1026" type="#_x0000_t202" style="position:absolute;margin-left:16.7pt;margin-top:494.9pt;width:423.8pt;height:185.4pt;z-index:251668480;visibility:visible;mso-wrap-style:square;mso-width-percent:0;mso-height-percent:0;mso-wrap-distance-left:9pt;mso-wrap-distance-top:3.6pt;mso-wrap-distance-right:9pt;mso-wrap-distance-bottom:3.6pt;mso-position-horizontal:absolute;mso-position-horizontal-relative:margin;mso-position-vertical:absolute;mso-position-vertical-relative:text;mso-width-percent:0;mso-height-percent:0;mso-width-relative:margin;mso-height-relative:margin;v-text-anchor:top" o:gfxdata="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" stroked="f">
-                <v:textbox>
-                  <w:txbxContent>
-                    <w:p>
-                      <w:pPr>
-                        <w:rPr>
-                          <w:rFonts w:ascii="Arial Nova Light" w:hAnsi="Arial Nova Light"/>
-                          <w:b/>
-                          <w:bCs/>
-                          <w:sz w:val="44"/>
-                          <w:szCs w:val="44"/>
-                        </w:rPr>
-                      </w:pPr>
-                      <w:r>
-                        <w:rPr>
-                          <w:rFonts w:ascii="Arial Nova Light" w:hAnsi="Arial Nova Light"/>
-                          <w:b/>
-                          <w:bCs/>
-                          <w:sz w:val="44"/>
-                          <w:szCs w:val="44"/>
-                        </w:rPr>
-                        <w:t>Projects</w:t>
-                      </w:r>
-                    </w:p>
-                    <w:p>
-                      <w:pPr>
-                        <w:rPr>
-                          <w:rFonts w:ascii="Arial Nova Light" w:hAnsi="Arial Nova Light"/>
-                          <w:sz w:val="36"/>
-                          <w:szCs w:val="36"/>
-                        </w:rPr>
-                      </w:pPr>
-                      <w:r>
-                        <w:rPr>
-                          <w:rFonts w:ascii="Arial Nova Light" w:hAnsi="Arial Nova Light"/>
-                          <w:sz w:val="36"/>
-                          <w:szCs w:val="36"/>
-                        </w:rPr>
-                        <w:t xml:space="preserve">(Discord Bot) (Expense Tracker Flask-based) (Hackathon…) (Coming soon…) </w:t>
-                      </w:r>
-                    </w:p>
-                  </w:txbxContent>
-                </v:textbox>
-                <w10:wrap type="square" anchorx="margin"/>
-              </v:shape>
-            </w:pict>
-          </mc:Fallback>
-        </mc:AlternateContent>
-      </w:r>
-      <w:r>
-        <w:rPr>
-          <w:noProof/>
-        </w:rPr>
-        <mc:AlternateContent>
-          <mc:Choice Requires="wps">
-            <w:drawing>
-              <wp:anchor distT="45720" distB="45720" distL="114300" distR="114300" simplePos="0" relativeHeight="251666432" behindDoc="0" locked="0" layoutInCell="1" allowOverlap="1" wp14:anchorId="7489CE67" wp14:editId="460F2469">
+              <wp:anchor distT="45720" distB="45720" distL="114300" distR="114300" simplePos="0" relativeHeight="251666432" behindDoc="0" locked="0" layoutInCell="1" allowOverlap="1" wp14:anchorId="7489CE67" wp14:editId="43593F2E">
                 <wp:simplePos x="0" y="0"/>
                 <wp:positionH relativeFrom="margin">
                   <wp:align>center</wp:align>
@@ -298,7 +140,11 @@
           </mc:Choice>
           <mc:Fallback>
             <w:pict>
-              <v:shape w14:anchorId="7489CE67" id="_x0000_s1027" type="#_x0000_t202" style="position:absolute;margin-left:0;margin-top:288.65pt;width:423.8pt;height:185.4pt;z-index:251666432;visibility:visible;mso-wrap-style:square;mso-width-percent:0;mso-height-percent:0;mso-wrap-distance-left:9pt;mso-wrap-distance-top:3.6pt;mso-wrap-distance-right:9pt;mso-wrap-distance-bottom:3.6pt;mso-position-horizontal:center;mso-position-horizontal-relative:margin;mso-position-vertical:absolute;mso-position-vertical-relative:text;mso-width-percent:0;mso-height-percent:0;mso-width-relative:margin;mso-height-relative:margin;v-text-anchor:top" o:gfxdata="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" stroked="f">
+              <v:shapetype w14:anchorId="7489CE67" id="_x0000_t202" coordsize="21600,21600" o:spt="202" path="m,l,21600r21600,l21600,xe">
+                <v:stroke joinstyle="miter"/>
+                <v:path gradientshapeok="t" o:connecttype="rect"/>
+              </v:shapetype>
+              <v:shape id="Text Box 2" o:spid="_x0000_s1026" type="#_x0000_t202" style="position:absolute;margin-left:0;margin-top:288.65pt;width:423.8pt;height:185.4pt;z-index:251666432;visibility:visible;mso-wrap-style:square;mso-width-percent:0;mso-height-percent:0;mso-wrap-distance-left:9pt;mso-wrap-distance-top:3.6pt;mso-wrap-distance-right:9pt;mso-wrap-distance-bottom:3.6pt;mso-position-horizontal:center;mso-position-horizontal-relative:margin;mso-position-vertical:absolute;mso-position-vertical-relative:text;mso-width-percent:0;mso-height-percent:0;mso-width-relative:margin;mso-height-relative:margin;v-text-anchor:top" o:gfxdata="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" stroked="f">
                 <v:textbox>
                   <w:txbxContent>
                     <w:p>
@@ -379,18 +225,20 @@
           </mc:Fallback>
         </mc:AlternateContent>
       </w:r>
+    </w:p>
+    <w:p>
       <w:r>
         <w:rPr>
           <w:noProof/>
         </w:rPr>
         <w:drawing>
-          <wp:anchor distT="0" distB="0" distL="114300" distR="114300" simplePos="0" relativeHeight="251664384" behindDoc="0" locked="0" layoutInCell="1" allowOverlap="1" wp14:anchorId="01ABA8C4" wp14:editId="7952FCA5">
+          <wp:anchor distT="0" distB="0" distL="114300" distR="114300" simplePos="0" relativeHeight="251664384" behindDoc="0" locked="0" layoutInCell="1" allowOverlap="1" wp14:anchorId="01ABA8C4" wp14:editId="22B0D60B">
             <wp:simplePos x="0" y="0"/>
             <wp:positionH relativeFrom="column">
-              <wp:posOffset>3190240</wp:posOffset>
+              <wp:posOffset>4495165</wp:posOffset>
             </wp:positionH>
             <wp:positionV relativeFrom="paragraph">
-              <wp:posOffset>403896</wp:posOffset>
+              <wp:posOffset>89535</wp:posOffset>
             </wp:positionV>
             <wp:extent cx="2244306" cy="2244306"/>
             <wp:effectExtent l="95250" t="76200" r="80010" b="80010"/>
@@ -468,6 +316,8 @@
           </wp:anchor>
         </w:drawing>
       </w:r>
+    </w:p>
+    <w:p>
       <w:r>
         <w:rPr>
           <w:noProof/>
@@ -475,13 +325,170 @@
         <mc:AlternateContent>
           <mc:Choice Requires="wps">
             <w:drawing>
-              <wp:anchor distT="45720" distB="45720" distL="114300" distR="114300" simplePos="0" relativeHeight="251662336" behindDoc="0" locked="0" layoutInCell="1" allowOverlap="1" wp14:anchorId="186DA35A" wp14:editId="4BF5DD85">
+              <wp:anchor distT="45720" distB="45720" distL="114300" distR="114300" simplePos="0" relativeHeight="251659264" behindDoc="0" locked="0" layoutInCell="1" allowOverlap="1" wp14:anchorId="3CA4FDAC" wp14:editId="5F24E821">
                 <wp:simplePos x="0" y="0"/>
                 <wp:positionH relativeFrom="margin">
-                  <wp:align>right</wp:align>
+                  <wp:posOffset>1649095</wp:posOffset>
                 </wp:positionH>
                 <wp:positionV relativeFrom="paragraph">
-                  <wp:posOffset>1923415</wp:posOffset>
+                  <wp:posOffset>64135</wp:posOffset>
+                </wp:positionV>
+                <wp:extent cx="4133850" cy="1259205"/>
+                <wp:effectExtent l="0" t="0" r="0" b="0"/>
+                <wp:wrapSquare wrapText="bothSides"/>
+                <wp:docPr id="217" name="Text Box 2"/>
+                <wp:cNvGraphicFramePr>
+                  <a:graphicFrameLocks xmlns:a="http://schemas.openxmlformats.org/drawingml/2006/main"/>
+                </wp:cNvGraphicFramePr>
+                <a:graphic xmlns:a="http://schemas.openxmlformats.org/drawingml/2006/main">
+                  <a:graphicData uri="http://schemas.microsoft.com/office/word/2010/wordprocessingShape">
+                    <wps:wsp>
+                      <wps:cNvSpPr txBox="1">
+                        <a:spLocks noChangeArrowheads="1"/>
+                      </wps:cNvSpPr>
+                      <wps:spPr bwMode="auto">
+                        <a:xfrm>
+                          <a:off x="0" y="0"/>
+                          <a:ext cx="4133850" cy="1259205"/>
+                        </a:xfrm>
+                        <a:prstGeom prst="rect">
+                          <a:avLst/>
+                        </a:prstGeom>
+                        <a:solidFill>
+                          <a:srgbClr val="FFFFFF"/>
+                        </a:solidFill>
+                        <a:ln w="9525">
+                          <a:noFill/>
+                          <a:miter lim="800000"/>
+                          <a:headEnd/>
+                          <a:tailEnd/>
+                        </a:ln>
+                      </wps:spPr>
+                      <wps:txbx>
+                        <w:txbxContent>
+                          <w:p>
+                            <w:pPr>
+                              <w:rPr>
+                                <w:rFonts w:ascii="Arial Nova Light" w:hAnsi="Arial Nova Light" w:cs="Aharoni"/>
+                                <w:b/>
+                                <w:bCs/>
+                                <w:sz w:val="72"/>
+                                <w:szCs w:val="72"/>
+                              </w:rPr>
+                            </w:pPr>
+                            <w:r>
+                              <w:rPr>
+                                <w:rFonts w:ascii="Arial Nova Light" w:hAnsi="Arial Nova Light" w:cs="Aharoni"/>
+                                <w:sz w:val="72"/>
+                                <w:szCs w:val="72"/>
+                              </w:rPr>
+                              <w:t xml:space="preserve">Hi, I’m </w:t>
+                            </w:r>
+                            <w:r>
+                              <w:rPr>
+                                <w:rFonts w:ascii="Arial Nova Light" w:hAnsi="Arial Nova Light" w:cs="Aharoni"/>
+                                <w:sz w:val="72"/>
+                                <w:szCs w:val="72"/>
+                              </w:rPr>
+                              <w:br/>
+                            </w:r>
+                            <w:r>
+                              <w:rPr>
+                                <w:rFonts w:ascii="Arial Nova Light" w:hAnsi="Arial Nova Light" w:cs="Aharoni"/>
+                                <w:b/>
+                                <w:bCs/>
+                                <w:sz w:val="72"/>
+                                <w:szCs w:val="72"/>
+                              </w:rPr>
+                              <w:t>Charlie Ding</w:t>
+                            </w:r>
+                          </w:p>
+                        </w:txbxContent>
+                      </wps:txbx>
+                      <wps:bodyPr rot="0" vert="horz" wrap="square" lIns="91440" tIns="45720" rIns="91440" bIns="45720" anchor="t" anchorCtr="0">
+                        <a:noAutofit/>
+                      </wps:bodyPr>
+                    </wps:wsp>
+                  </a:graphicData>
+                </a:graphic>
+                <wp14:sizeRelH relativeFrom="margin">
+                  <wp14:pctWidth>0</wp14:pctWidth>
+                </wp14:sizeRelH>
+                <wp14:sizeRelV relativeFrom="margin">
+                  <wp14:pctHeight>0</wp14:pctHeight>
+                </wp14:sizeRelV>
+              </wp:anchor>
+            </w:drawing>
+          </mc:Choice>
+          <mc:Fallback>
+            <w:pict>
+              <v:shape w14:anchorId="3CA4FDAC" id="_x0000_s1027" type="#_x0000_t202" style="position:absolute;margin-left:129.85pt;margin-top:5.05pt;width:325.5pt;height:99.15pt;z-index:251659264;visibility:visible;mso-wrap-style:square;mso-width-percent:0;mso-height-percent:0;mso-wrap-distance-left:9pt;mso-wrap-distance-top:3.6pt;mso-wrap-distance-right:9pt;mso-wrap-distance-bottom:3.6pt;mso-position-horizontal:absolute;mso-position-horizontal-relative:margin;mso-position-vertical:absolute;mso-position-vertical-relative:text;mso-width-percent:0;mso-height-percent:0;mso-width-relative:margin;mso-height-relative:margin;v-text-anchor:top" o:gfxdata="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" stroked="f">
+                <v:textbox>
+                  <w:txbxContent>
+                    <w:p>
+                      <w:pPr>
+                        <w:rPr>
+                          <w:rFonts w:ascii="Arial Nova Light" w:hAnsi="Arial Nova Light" w:cs="Aharoni"/>
+                          <w:b/>
+                          <w:bCs/>
+                          <w:sz w:val="72"/>
+                          <w:szCs w:val="72"/>
+                        </w:rPr>
+                      </w:pPr>
+                      <w:r>
+                        <w:rPr>
+                          <w:rFonts w:ascii="Arial Nova Light" w:hAnsi="Arial Nova Light" w:cs="Aharoni"/>
+                          <w:sz w:val="72"/>
+                          <w:szCs w:val="72"/>
+                        </w:rPr>
+                        <w:t xml:space="preserve">Hi, I’m </w:t>
+                      </w:r>
+                      <w:r>
+                        <w:rPr>
+                          <w:rFonts w:ascii="Arial Nova Light" w:hAnsi="Arial Nova Light" w:cs="Aharoni"/>
+                          <w:sz w:val="72"/>
+                          <w:szCs w:val="72"/>
+                        </w:rPr>
+                        <w:br/>
+                      </w:r>
+                      <w:r>
+                        <w:rPr>
+                          <w:rFonts w:ascii="Arial Nova Light" w:hAnsi="Arial Nova Light" w:cs="Aharoni"/>
+                          <w:b/>
+                          <w:bCs/>
+                          <w:sz w:val="72"/>
+                          <w:szCs w:val="72"/>
+                        </w:rPr>
+                        <w:t>Charlie Ding</w:t>
+                      </w:r>
+                    </w:p>
+                  </w:txbxContent>
+                </v:textbox>
+                <w10:wrap type="square" anchorx="margin"/>
+              </v:shape>
+            </w:pict>
+          </mc:Fallback>
+        </mc:AlternateContent>
+      </w:r>
+    </w:p>
+    <w:p/>
+    <w:p/>
+    <w:p/>
+    <w:p>
+      <w:r>
+        <w:rPr>
+          <w:noProof/>
+        </w:rPr>
+        <mc:AlternateContent>
+          <mc:Choice Requires="wps">
+            <w:drawing>
+              <wp:anchor distT="45720" distB="45720" distL="114300" distR="114300" simplePos="0" relativeHeight="251662336" behindDoc="0" locked="0" layoutInCell="1" allowOverlap="1" wp14:anchorId="186DA35A" wp14:editId="58D7D6D0">
+                <wp:simplePos x="0" y="0"/>
+                <wp:positionH relativeFrom="margin">
+                  <wp:align>center</wp:align>
+                </wp:positionH>
+                <wp:positionV relativeFrom="paragraph">
+                  <wp:posOffset>209550</wp:posOffset>
                 </wp:positionV>
                 <wp:extent cx="5382260" cy="457200"/>
                 <wp:effectExtent l="0" t="0" r="8890" b="0"/>
@@ -556,7 +563,7 @@
           </mc:Choice>
           <mc:Fallback>
             <w:pict>
-              <v:shape w14:anchorId="186DA35A" id="_x0000_s1028" type="#_x0000_t202" style="position:absolute;margin-left:372.6pt;margin-top:151.45pt;width:423.8pt;height:36pt;z-index:251662336;visibility:visible;mso-wrap-style:square;mso-width-percent:0;mso-height-percent:0;mso-wrap-distance-left:9pt;mso-wrap-distance-top:3.6pt;mso-wrap-distance-right:9pt;mso-wrap-distance-bottom:3.6pt;mso-position-horizontal:right;mso-position-horizontal-relative:margin;mso-position-vertical:absolute;mso-position-vertical-relative:text;mso-width-percent:0;mso-height-percent:0;mso-width-relative:margin;mso-height-relative:margin;v-text-anchor:top" o:gfxdata="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" fillcolor="#b4c6e7 [1300]" stroked="f">
+              <v:shape w14:anchorId="186DA35A" id="_x0000_s1028" type="#_x0000_t202" style="position:absolute;margin-left:0;margin-top:16.5pt;width:423.8pt;height:36pt;z-index:251662336;visibility:visible;mso-wrap-style:square;mso-width-percent:0;mso-height-percent:0;mso-wrap-distance-left:9pt;mso-wrap-distance-top:3.6pt;mso-wrap-distance-right:9pt;mso-wrap-distance-bottom:3.6pt;mso-position-horizontal:center;mso-position-horizontal-relative:margin;mso-position-vertical:absolute;mso-position-vertical-relative:text;mso-width-percent:0;mso-height-percent:0;mso-width-relative:margin;mso-height-relative:margin;v-text-anchor:top" o:gfxdata="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" fillcolor="#b4c6e7 [1300]" stroked="f">
                 <v:textbox>
                   <w:txbxContent>
                     <w:p>
@@ -585,25 +592,41 @@
           </mc:Fallback>
         </mc:AlternateContent>
       </w:r>
+    </w:p>
+    <w:p/>
+    <w:p/>
+    <w:p/>
+    <w:p/>
+    <w:p/>
+    <w:p/>
+    <w:p/>
+    <w:p/>
+    <w:p/>
+    <w:p/>
+    <w:p/>
+    <w:p/>
+    <w:p/>
+    <w:p>
       <w:r>
         <w:rPr>
           <w:noProof/>
         </w:rPr>
+        <w:lastRenderedPageBreak/>
         <mc:AlternateContent>
           <mc:Choice Requires="wps">
             <w:drawing>
-              <wp:anchor distT="45720" distB="45720" distL="114300" distR="114300" simplePos="0" relativeHeight="251659264" behindDoc="0" locked="0" layoutInCell="1" allowOverlap="1" wp14:anchorId="3CA4FDAC" wp14:editId="33F4CB2E">
+              <wp:anchor distT="45720" distB="45720" distL="114300" distR="114300" simplePos="0" relativeHeight="251668480" behindDoc="0" locked="0" layoutInCell="1" allowOverlap="1" wp14:anchorId="28122A84" wp14:editId="1AB8BD10">
                 <wp:simplePos x="0" y="0"/>
                 <wp:positionH relativeFrom="margin">
-                  <wp:posOffset>344338</wp:posOffset>
+                  <wp:align>center</wp:align>
                 </wp:positionH>
                 <wp:positionV relativeFrom="paragraph">
-                  <wp:posOffset>664210</wp:posOffset>
+                  <wp:posOffset>45085</wp:posOffset>
                 </wp:positionV>
-                <wp:extent cx="4133850" cy="1259205"/>
-                <wp:effectExtent l="0" t="0" r="0" b="0"/>
+                <wp:extent cx="5382260" cy="2354580"/>
+                <wp:effectExtent l="0" t="0" r="8890" b="7620"/>
                 <wp:wrapSquare wrapText="bothSides"/>
-                <wp:docPr id="217" name="Text Box 2"/>
+                <wp:docPr id="5" name="Text Box 2"/>
                 <wp:cNvGraphicFramePr>
                   <a:graphicFrameLocks xmlns:a="http://schemas.openxmlformats.org/drawingml/2006/main"/>
                 </wp:cNvGraphicFramePr>
@@ -616,7 +639,7 @@
                       <wps:spPr bwMode="auto">
                         <a:xfrm>
                           <a:off x="0" y="0"/>
-                          <a:ext cx="4133850" cy="1259205"/>
+                          <a:ext cx="5382260" cy="2354580"/>
                         </a:xfrm>
                         <a:prstGeom prst="rect">
                           <a:avLst/>
@@ -636,38 +659,39 @@
                           <w:p>
                             <w:pPr>
                               <w:rPr>
-                                <w:rFonts w:ascii="Arial Nova Light" w:hAnsi="Arial Nova Light" w:cs="Aharoni"/>
+                                <w:rFonts w:ascii="Arial Nova Light" w:hAnsi="Arial Nova Light"/>
                                 <w:b/>
                                 <w:bCs/>
-                                <w:sz w:val="72"/>
-                                <w:szCs w:val="72"/>
+                                <w:sz w:val="44"/>
+                                <w:szCs w:val="44"/>
                               </w:rPr>
                             </w:pPr>
                             <w:r>
                               <w:rPr>
-                                <w:rFonts w:ascii="Arial Nova Light" w:hAnsi="Arial Nova Light" w:cs="Aharoni"/>
-                                <w:sz w:val="72"/>
-                                <w:szCs w:val="72"/>
-                              </w:rPr>
-                              <w:t xml:space="preserve">Hi, I’m </w:t>
-                            </w:r>
-                            <w:r>
-                              <w:rPr>
-                                <w:rFonts w:ascii="Arial Nova Light" w:hAnsi="Arial Nova Light" w:cs="Aharoni"/>
-                                <w:sz w:val="72"/>
-                                <w:szCs w:val="72"/>
-                              </w:rPr>
-                              <w:br/>
-                            </w:r>
-                            <w:r>
-                              <w:rPr>
-                                <w:rFonts w:ascii="Arial Nova Light" w:hAnsi="Arial Nova Light" w:cs="Aharoni"/>
+                                <w:rFonts w:ascii="Arial Nova Light" w:hAnsi="Arial Nova Light"/>
                                 <w:b/>
                                 <w:bCs/>
-                                <w:sz w:val="72"/>
-                                <w:szCs w:val="72"/>
-                              </w:rPr>
-                              <w:t>Charlie Ding</w:t>
+                                <w:sz w:val="44"/>
+                                <w:szCs w:val="44"/>
+                              </w:rPr>
+                              <w:t>Projects</w:t>
+                            </w:r>
+                          </w:p>
+                          <w:p>
+                            <w:pPr>
+                              <w:rPr>
+                                <w:rFonts w:ascii="Arial Nova Light" w:hAnsi="Arial Nova Light"/>
+                                <w:sz w:val="36"/>
+                                <w:szCs w:val="36"/>
+                              </w:rPr>
+                            </w:pPr>
+                            <w:r>
+                              <w:rPr>
+                                <w:rFonts w:ascii="Arial Nova Light" w:hAnsi="Arial Nova Light"/>
+                                <w:sz w:val="36"/>
+                                <w:szCs w:val="36"/>
+                              </w:rPr>
+                              <w:t xml:space="preserve">(Discord Bot) (Expense Tracker Flask-based) (Hackathon…) (Coming soon…) </w:t>
                             </w:r>
                           </w:p>
                         </w:txbxContent>
@@ -689,44 +713,45 @@
           </mc:Choice>
           <mc:Fallback>
             <w:pict>
-              <v:shape w14:anchorId="3CA4FDAC" id="_x0000_s1029" type="#_x0000_t202" style="position:absolute;margin-left:27.1pt;margin-top:52.3pt;width:325.5pt;height:99.15pt;z-index:251659264;visibility:visible;mso-wrap-style:square;mso-width-percent:0;mso-height-percent:0;mso-wrap-distance-left:9pt;mso-wrap-distance-top:3.6pt;mso-wrap-distance-right:9pt;mso-wrap-distance-bottom:3.6pt;mso-position-horizontal:absolute;mso-position-horizontal-relative:margin;mso-position-vertical:absolute;mso-position-vertical-relative:text;mso-width-percent:0;mso-height-percent:0;mso-width-relative:margin;mso-height-relative:margin;v-text-anchor:top" o:gfxdata="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" stroked="f">
+              <v:shape w14:anchorId="28122A84" id="_x0000_s1029" type="#_x0000_t202" style="position:absolute;margin-left:0;margin-top:3.55pt;width:423.8pt;height:185.4pt;z-index:251668480;visibility:visible;mso-wrap-style:square;mso-width-percent:0;mso-height-percent:0;mso-wrap-distance-left:9pt;mso-wrap-distance-top:3.6pt;mso-wrap-distance-right:9pt;mso-wrap-distance-bottom:3.6pt;mso-position-horizontal:center;mso-position-horizontal-relative:margin;mso-position-vertical:absolute;mso-position-vertical-relative:text;mso-width-percent:0;mso-height-percent:0;mso-width-relative:margin;mso-height-relative:margin;v-text-anchor:top" o:gfxdata="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" stroked="f">
                 <v:textbox>
                   <w:txbxContent>
                     <w:p>
                       <w:pPr>
                         <w:rPr>
-                          <w:rFonts w:ascii="Arial Nova Light" w:hAnsi="Arial Nova Light" w:cs="Aharoni"/>
+                          <w:rFonts w:ascii="Arial Nova Light" w:hAnsi="Arial Nova Light"/>
                           <w:b/>
                           <w:bCs/>
-                          <w:sz w:val="72"/>
-                          <w:szCs w:val="72"/>
+                          <w:sz w:val="44"/>
+                          <w:szCs w:val="44"/>
                         </w:rPr>
                       </w:pPr>
                       <w:r>
                         <w:rPr>
-                          <w:rFonts w:ascii="Arial Nova Light" w:hAnsi="Arial Nova Light" w:cs="Aharoni"/>
-                          <w:sz w:val="72"/>
-                          <w:szCs w:val="72"/>
-                        </w:rPr>
-                        <w:t xml:space="preserve">Hi, I’m </w:t>
-                      </w:r>
-                      <w:r>
-                        <w:rPr>
-                          <w:rFonts w:ascii="Arial Nova Light" w:hAnsi="Arial Nova Light" w:cs="Aharoni"/>
-                          <w:sz w:val="72"/>
-                          <w:szCs w:val="72"/>
-                        </w:rPr>
-                        <w:br/>
-                      </w:r>
-                      <w:r>
-                        <w:rPr>
-                          <w:rFonts w:ascii="Arial Nova Light" w:hAnsi="Arial Nova Light" w:cs="Aharoni"/>
+                          <w:rFonts w:ascii="Arial Nova Light" w:hAnsi="Arial Nova Light"/>
                           <w:b/>
                           <w:bCs/>
-                          <w:sz w:val="72"/>
-                          <w:szCs w:val="72"/>
-                        </w:rPr>
-                        <w:t>Charlie Ding</w:t>
+                          <w:sz w:val="44"/>
+                          <w:szCs w:val="44"/>
+                        </w:rPr>
+                        <w:t>Projects</w:t>
+                      </w:r>
+                    </w:p>
+                    <w:p>
+                      <w:pPr>
+                        <w:rPr>
+                          <w:rFonts w:ascii="Arial Nova Light" w:hAnsi="Arial Nova Light"/>
+                          <w:sz w:val="36"/>
+                          <w:szCs w:val="36"/>
+                        </w:rPr>
+                      </w:pPr>
+                      <w:r>
+                        <w:rPr>
+                          <w:rFonts w:ascii="Arial Nova Light" w:hAnsi="Arial Nova Light"/>
+                          <w:sz w:val="36"/>
+                          <w:szCs w:val="36"/>
+                        </w:rPr>
+                        <w:t xml:space="preserve">(Discord Bot) (Expense Tracker Flask-based) (Hackathon…) (Coming soon…) </w:t>
                       </w:r>
                     </w:p>
                   </w:txbxContent>
@@ -739,7 +764,7 @@
       </w:r>
     </w:p>
     <w:sectPr>
-      <w:pgSz w:w="11906" w:h="16838"/>
+      <w:pgSz w:w="16838" w:h="11906" w:orient="landscape"/>
       <w:pgMar w:top="1440" w:right="1440" w:bottom="1440" w:left="1440" w:header="708" w:footer="708" w:gutter="0"/>
       <w:cols w:space="708"/>
       <w:docGrid w:linePitch="360"/>

</xml_diff>